<commit_message>
Update CA2 database group T,L,A.docx
</commit_message>
<xml_diff>
--- a/CA2 database group T,L,A.docx
+++ b/CA2 database group T,L,A.docx
@@ -119,7 +119,7 @@
           </w:tcPr>
           <w:p>
             <w:r>
-              <w:t>Cloud Computing Fundamentals (BSc (Hons) in Computing in IT</w:t>
+              <w:t xml:space="preserve">Databases - Approaches &amp; Systems </w:t>
             </w:r>
           </w:p>
         </w:tc>
@@ -159,22 +159,7 @@
           </w:tcPr>
           <w:p>
             <w:r>
-              <w:t xml:space="preserve">CA </w:t>
-            </w:r>
-            <w:r>
-              <w:t>2</w:t>
-            </w:r>
-            <w:r>
-              <w:t xml:space="preserve"> </w:t>
-            </w:r>
-            <w:r>
-              <w:t>–</w:t>
-            </w:r>
-            <w:r>
-              <w:t xml:space="preserve"> </w:t>
-            </w:r>
-            <w:r>
-              <w:t>Introduction to Cloud Services (25%)</w:t>
+              <w:t>CA 1 Integrated Databases, Cloud and OCC (20%)</w:t>
             </w:r>
           </w:p>
         </w:tc>
@@ -213,23 +198,13 @@
             <w:tcW w:w="6753" w:type="dxa"/>
           </w:tcPr>
           <w:p>
-            <w:proofErr w:type="spellStart"/>
             <w:r>
               <w:rPr>
                 <w:b/>
                 <w:bCs/>
                 <w:lang w:val="en-US"/>
               </w:rPr>
-              <w:t>Taufique</w:t>
-            </w:r>
-            <w:proofErr w:type="spellEnd"/>
-            <w:r>
-              <w:rPr>
-                <w:b/>
-                <w:bCs/>
-                <w:lang w:val="en-US"/>
-              </w:rPr>
-              <w:t xml:space="preserve"> Ahmed</w:t>
+              <w:t>Taufique Ahmed</w:t>
             </w:r>
           </w:p>
         </w:tc>
@@ -269,15 +244,7 @@
           </w:tcPr>
           <w:p>
             <w:r>
-              <w:t xml:space="preserve">Luis Ramirez, </w:t>
-            </w:r>
-            <w:proofErr w:type="spellStart"/>
-            <w:r>
-              <w:t>Telmuun</w:t>
-            </w:r>
-            <w:proofErr w:type="spellEnd"/>
-            <w:r>
-              <w:t xml:space="preserve"> dunia, Alejo Santos</w:t>
+              <w:t>Luis Ramirez, Telmuun dunia, Alejo Santos</w:t>
             </w:r>
           </w:p>
         </w:tc>
@@ -1021,23 +988,7 @@
         <w:ind w:left="720"/>
       </w:pPr>
       <w:r>
-        <w:t xml:space="preserve">We eliminated the redundant attributes, both user and admin tables had identical fields like </w:t>
-      </w:r>
-      <w:proofErr w:type="spellStart"/>
-      <w:r>
-        <w:t>first_name</w:t>
-      </w:r>
-      <w:proofErr w:type="spellEnd"/>
-      <w:r>
-        <w:t xml:space="preserve">, </w:t>
-      </w:r>
-      <w:proofErr w:type="spellStart"/>
-      <w:r>
-        <w:t>last_name</w:t>
-      </w:r>
-      <w:proofErr w:type="spellEnd"/>
-      <w:r>
-        <w:t>, etc. This causes duplication. So, what we did instead we create a person table.</w:t>
+        <w:t>We eliminated the redundant attributes, both user and admin tables had identical fields like first_name, last_name, etc. This causes duplication. So, what we did instead we create a person table.</w:t>
       </w:r>
     </w:p>
     <w:p>
@@ -1065,46 +1016,17 @@
       </w:r>
       <w:proofErr w:type="gramStart"/>
       <w:r>
-        <w:t xml:space="preserve">a </w:t>
-      </w:r>
-      <w:proofErr w:type="spellStart"/>
-      <w:r>
-        <w:t>user</w:t>
+        <w:t>a user</w:t>
       </w:r>
       <w:proofErr w:type="gramEnd"/>
       <w:r>
-        <w:t>_id</w:t>
-      </w:r>
-      <w:proofErr w:type="spellEnd"/>
-      <w:r>
-        <w:t xml:space="preserve">, </w:t>
-      </w:r>
-      <w:proofErr w:type="spellStart"/>
-      <w:r>
-        <w:t>person_id</w:t>
-      </w:r>
-      <w:proofErr w:type="spellEnd"/>
-      <w:r>
-        <w:t xml:space="preserve">, </w:t>
-      </w:r>
-      <w:proofErr w:type="spellStart"/>
-      <w:r>
-        <w:t>admin_id</w:t>
-      </w:r>
-      <w:proofErr w:type="spellEnd"/>
+        <w:t>_id, person_id, admin_id</w:t>
+      </w:r>
       <w:r>
         <w:t>,</w:t>
       </w:r>
       <w:r>
-        <w:t xml:space="preserve"> and </w:t>
-      </w:r>
-      <w:proofErr w:type="spellStart"/>
-      <w:r>
-        <w:t>tax_id</w:t>
-      </w:r>
-      <w:proofErr w:type="spellEnd"/>
-      <w:r>
-        <w:t>.</w:t>
+        <w:t xml:space="preserve"> and tax_id.</w:t>
       </w:r>
     </w:p>
     <w:p>
@@ -1270,15 +1192,7 @@
     </w:p>
     <w:p>
       <w:r>
-        <w:t xml:space="preserve">One-to-One (1:1): Each User has exactly one corresponding Person, and vice versa. This is enforced by the </w:t>
-      </w:r>
-      <w:proofErr w:type="spellStart"/>
-      <w:r>
-        <w:t>user_id</w:t>
-      </w:r>
-      <w:proofErr w:type="spellEnd"/>
-      <w:r>
-        <w:t xml:space="preserve"> foreign key in the Person table.</w:t>
+        <w:t>One-to-One (1:1): Each User has exactly one corresponding Person, and vice versa. This is enforced by the user_id foreign key in the Person table.</w:t>
       </w:r>
     </w:p>
     <w:p>
@@ -1311,15 +1225,7 @@
       </w:r>
       <w:proofErr w:type="gramEnd"/>
       <w:r>
-        <w:t xml:space="preserve">): A Person can be associated with many Admin records, but an Admin can only be associated with one Person. This is enforced by the </w:t>
-      </w:r>
-      <w:proofErr w:type="spellStart"/>
-      <w:r>
-        <w:t>admin_id</w:t>
-      </w:r>
-      <w:proofErr w:type="spellEnd"/>
-      <w:r>
-        <w:t xml:space="preserve"> foreign key in the Person table.</w:t>
+        <w:t>): A Person can be associated with many Admin records, but an Admin can only be associated with one Person. This is enforced by the admin_id foreign key in the Person table.</w:t>
       </w:r>
     </w:p>
     <w:p>
@@ -1351,15 +1257,7 @@
       </w:r>
       <w:proofErr w:type="gramEnd"/>
       <w:r>
-        <w:t xml:space="preserve">): An Admin can be assigned to many Taxes, and a Tax can be assigned to many Admins. This relationship is implemented using the </w:t>
-      </w:r>
-      <w:proofErr w:type="spellStart"/>
-      <w:r>
-        <w:t>TaxAssignment</w:t>
-      </w:r>
-      <w:proofErr w:type="spellEnd"/>
-      <w:r>
-        <w:t xml:space="preserve"> junction table.</w:t>
+        <w:t>): An Admin can be assigned to many Taxes, and a Tax can be assigned to many Admins. This relationship is implemented using the TaxAssignment junction table.</w:t>
       </w:r>
     </w:p>
     <w:p>
@@ -1378,19 +1276,31 @@
           <w:sz w:val="28"/>
           <w:szCs w:val="28"/>
         </w:rPr>
-        <w:t xml:space="preserve">Taxes table with </w:t>
-      </w:r>
-      <w:proofErr w:type="spellStart"/>
-      <w:r>
+        <w:t>Taxes table with taxAssignment table.</w:t>
+      </w:r>
+    </w:p>
+    <w:p>
+      <w:r>
+        <w:t>One-to-Many (</w:t>
+      </w:r>
+      <w:proofErr w:type="gramStart"/>
+      <w:r>
+        <w:t>1:N</w:t>
+      </w:r>
+      <w:proofErr w:type="gramEnd"/>
+      <w:r>
+        <w:t>): A Tax can be assigned to many TaxAssignments, but a TaxAssignment can only be associated with one Tax. This is enforced by the tax_id foreign key in the TaxAssignment table.</w:t>
+      </w:r>
+    </w:p>
+    <w:p>
+      <w:pPr>
         <w:rPr>
           <w:b/>
           <w:bCs/>
           <w:sz w:val="28"/>
           <w:szCs w:val="28"/>
         </w:rPr>
-        <w:t>taxAssignment</w:t>
-      </w:r>
-      <w:proofErr w:type="spellEnd"/>
+      </w:pPr>
       <w:r>
         <w:rPr>
           <w:b/>
@@ -1398,52 +1308,20 @@
           <w:sz w:val="28"/>
           <w:szCs w:val="28"/>
         </w:rPr>
-        <w:t xml:space="preserve"> table.</w:t>
-      </w:r>
-    </w:p>
-    <w:p>
-      <w:r>
-        <w:t>One-to-Many (</w:t>
+        <w:t>User table with taxes</w:t>
+      </w:r>
+    </w:p>
+    <w:p>
+      <w:r>
+        <w:t>Many-to-Many (</w:t>
       </w:r>
       <w:proofErr w:type="gramStart"/>
       <w:r>
-        <w:t>1:N</w:t>
+        <w:t>M:N</w:t>
       </w:r>
       <w:proofErr w:type="gramEnd"/>
       <w:r>
-        <w:t xml:space="preserve">): A Tax can be assigned to many </w:t>
-      </w:r>
-      <w:proofErr w:type="spellStart"/>
-      <w:r>
-        <w:t>TaxAssignments</w:t>
-      </w:r>
-      <w:proofErr w:type="spellEnd"/>
-      <w:r>
-        <w:t xml:space="preserve">, but a </w:t>
-      </w:r>
-      <w:proofErr w:type="spellStart"/>
-      <w:r>
-        <w:t>TaxAssignment</w:t>
-      </w:r>
-      <w:proofErr w:type="spellEnd"/>
-      <w:r>
-        <w:t xml:space="preserve"> can only be associated with one Tax. This is enforced by the </w:t>
-      </w:r>
-      <w:proofErr w:type="spellStart"/>
-      <w:r>
-        <w:t>tax_id</w:t>
-      </w:r>
-      <w:proofErr w:type="spellEnd"/>
-      <w:r>
-        <w:t xml:space="preserve"> foreign key in the </w:t>
-      </w:r>
-      <w:proofErr w:type="spellStart"/>
-      <w:r>
-        <w:t>TaxAssignment</w:t>
-      </w:r>
-      <w:proofErr w:type="spellEnd"/>
-      <w:r>
-        <w:t xml:space="preserve"> table.</w:t>
+        <w:t>): A User can be assigned to many Taxes, and a Tax can be assigned to many Users. This relationship is implemented using the TaxAssignment junction table.</w:t>
       </w:r>
     </w:p>
     <w:p>
@@ -1462,39 +1340,17 @@
           <w:sz w:val="28"/>
           <w:szCs w:val="28"/>
         </w:rPr>
-        <w:t>User table with taxes</w:t>
-      </w:r>
-    </w:p>
-    <w:p>
-      <w:r>
-        <w:t>Many-to-Many (</w:t>
-      </w:r>
-      <w:proofErr w:type="gramStart"/>
-      <w:r>
-        <w:t>M:N</w:t>
-      </w:r>
-      <w:proofErr w:type="gramEnd"/>
-      <w:r>
-        <w:t xml:space="preserve">): A User can be assigned to many Taxes, and a Tax can be assigned to many Users. This relationship is implemented using the </w:t>
-      </w:r>
-      <w:proofErr w:type="spellStart"/>
-      <w:r>
-        <w:t>TaxAssignment</w:t>
-      </w:r>
-      <w:proofErr w:type="spellEnd"/>
-      <w:r>
-        <w:t xml:space="preserve"> junction table.</w:t>
-      </w:r>
-    </w:p>
-    <w:p>
-      <w:pPr>
+        <w:t xml:space="preserve"> Tax</w:t>
+      </w:r>
+      <w:r>
         <w:rPr>
           <w:b/>
           <w:bCs/>
           <w:sz w:val="28"/>
           <w:szCs w:val="28"/>
         </w:rPr>
-      </w:pPr>
+        <w:t xml:space="preserve"> table</w:t>
+      </w:r>
       <w:r>
         <w:rPr>
           <w:b/>
@@ -1502,7 +1358,7 @@
           <w:sz w:val="28"/>
           <w:szCs w:val="28"/>
         </w:rPr>
-        <w:t xml:space="preserve"> Tax</w:t>
+        <w:t xml:space="preserve"> </w:t>
       </w:r>
       <w:r>
         <w:rPr>
@@ -1511,7 +1367,7 @@
           <w:sz w:val="28"/>
           <w:szCs w:val="28"/>
         </w:rPr>
-        <w:t xml:space="preserve"> table</w:t>
+        <w:t>with</w:t>
       </w:r>
       <w:r>
         <w:rPr>
@@ -1520,7 +1376,7 @@
           <w:sz w:val="28"/>
           <w:szCs w:val="28"/>
         </w:rPr>
-        <w:t xml:space="preserve"> </w:t>
+        <w:t xml:space="preserve"> TaxPayment</w:t>
       </w:r>
       <w:r>
         <w:rPr>
@@ -1529,218 +1385,133 @@
           <w:sz w:val="28"/>
           <w:szCs w:val="28"/>
         </w:rPr>
-        <w:t>with</w:t>
-      </w:r>
-      <w:r>
-        <w:rPr>
-          <w:b/>
-          <w:bCs/>
-          <w:sz w:val="28"/>
-          <w:szCs w:val="28"/>
-        </w:rPr>
+        <w:t xml:space="preserve"> table.</w:t>
+      </w:r>
+    </w:p>
+    <w:p>
+      <w:r>
+        <w:t>One-to-Many (</w:t>
+      </w:r>
+      <w:proofErr w:type="gramStart"/>
+      <w:r>
+        <w:t>1:N</w:t>
+      </w:r>
+      <w:proofErr w:type="gramEnd"/>
+      <w:r>
+        <w:t>): A Tax can have many TaxPayments, but a TaxPayment can only be associated with one Tax. This is enforced by the tax_id foreign key in the TaxPayment table.</w:t>
+      </w:r>
+    </w:p>
+    <w:p/>
+    <w:p>
+      <w:r>
+        <w:t>2</w:t>
+      </w:r>
+      <w:r>
+        <w:t>NF</w:t>
+      </w:r>
+      <w:r>
+        <w:t xml:space="preserve">, for this task, we </w:t>
+      </w:r>
+      <w:r>
+        <w:t xml:space="preserve">made sure that no partial dependency exists. We </w:t>
+      </w:r>
+      <w:r>
+        <w:t xml:space="preserve">have </w:t>
+      </w:r>
+      <w:r>
+        <w:t xml:space="preserve">already addressed many normalization issues in 1N. In 2NF, we further refine by ensuring that every non-key attribute depends on the entire primary key. Also, there are no redundant fields </w:t>
+      </w:r>
+      <w:r>
+        <w:t>on</w:t>
+      </w:r>
+      <w:r>
+        <w:t xml:space="preserve"> any table.</w:t>
+      </w:r>
+    </w:p>
+    <w:p>
+      <w:r>
+        <w:t xml:space="preserve">So, the conclusion is every table has a </w:t>
+      </w:r>
+      <w:r>
+        <w:t>single-column</w:t>
+      </w:r>
+      <w:r>
+        <w:t xml:space="preserve"> primary key. </w:t>
+      </w:r>
+      <w:r>
+        <w:t>All</w:t>
+      </w:r>
+      <w:r>
+        <w:t xml:space="preserve"> non-key attributes depend on the entire primary key.</w:t>
+      </w:r>
+      <w:r>
+        <w:t xml:space="preserve"> But we decided to split the taxes tables </w:t>
+      </w:r>
+      <w:proofErr w:type="gramStart"/>
+      <w:r>
+        <w:t>in</w:t>
+      </w:r>
+      <w:proofErr w:type="gramEnd"/>
+      <w:r>
+        <w:t xml:space="preserve"> 3 since we had a </w:t>
+      </w:r>
+      <w:r>
+        <w:t xml:space="preserve">few </w:t>
+      </w:r>
+      <w:r>
+        <w:t>characteristics</w:t>
+      </w:r>
+      <w:r>
+        <w:t xml:space="preserve"> with potential dependencies </w:t>
+      </w:r>
+      <w:r>
+        <w:t xml:space="preserve">in the taxes table that </w:t>
+      </w:r>
+      <w:r>
+        <w:t xml:space="preserve">if you combine them with other </w:t>
+      </w:r>
+      <w:r>
+        <w:t>data, could generate a duplicate.</w:t>
+      </w:r>
+      <w:r>
         <w:t xml:space="preserve"> </w:t>
       </w:r>
-      <w:proofErr w:type="spellStart"/>
-      <w:r>
-        <w:rPr>
-          <w:b/>
-          <w:bCs/>
-          <w:sz w:val="28"/>
-          <w:szCs w:val="28"/>
-        </w:rPr>
-        <w:t>TaxPayment</w:t>
-      </w:r>
-      <w:proofErr w:type="spellEnd"/>
-      <w:r>
-        <w:rPr>
-          <w:b/>
-          <w:bCs/>
-          <w:sz w:val="28"/>
-          <w:szCs w:val="28"/>
-        </w:rPr>
-        <w:t xml:space="preserve"> table.</w:t>
-      </w:r>
-    </w:p>
-    <w:p>
-      <w:r>
-        <w:t>One-to-Many (</w:t>
+      <w:r>
+        <w:t>S</w:t>
+      </w:r>
+      <w:r>
+        <w:t>o</w:t>
+      </w:r>
+      <w:r>
+        <w:t xml:space="preserve">, instead, </w:t>
+      </w:r>
+      <w:r>
+        <w:t xml:space="preserve">we created </w:t>
+      </w:r>
+      <w:r>
+        <w:t>2 tables from taxes, one is “tax payments”</w:t>
+      </w:r>
+      <w:r>
+        <w:t xml:space="preserve"> and we created attributes as payment_id as a PK tax_id as FK </w:t>
+      </w:r>
+      <w:r>
+        <w:t>and paid</w:t>
+      </w:r>
+      <w:r>
+        <w:t xml:space="preserve">_by as FK. </w:t>
       </w:r>
       <w:proofErr w:type="gramStart"/>
       <w:r>
-        <w:t>1:N</w:t>
+        <w:t>A</w:t>
+      </w:r>
+      <w:r>
+        <w:t>nd</w:t>
+      </w:r>
+      <w:r>
+        <w:t>,</w:t>
       </w:r>
       <w:proofErr w:type="gramEnd"/>
       <w:r>
-        <w:t xml:space="preserve">): A Tax can have many </w:t>
-      </w:r>
-      <w:proofErr w:type="spellStart"/>
-      <w:r>
-        <w:t>TaxPayments</w:t>
-      </w:r>
-      <w:proofErr w:type="spellEnd"/>
-      <w:r>
-        <w:t xml:space="preserve">, but a </w:t>
-      </w:r>
-      <w:proofErr w:type="spellStart"/>
-      <w:r>
-        <w:t>TaxPayment</w:t>
-      </w:r>
-      <w:proofErr w:type="spellEnd"/>
-      <w:r>
-        <w:t xml:space="preserve"> can only be associated with one Tax. This is enforced by the </w:t>
-      </w:r>
-      <w:proofErr w:type="spellStart"/>
-      <w:r>
-        <w:t>tax_id</w:t>
-      </w:r>
-      <w:proofErr w:type="spellEnd"/>
-      <w:r>
-        <w:t xml:space="preserve"> foreign key in the </w:t>
-      </w:r>
-      <w:proofErr w:type="spellStart"/>
-      <w:r>
-        <w:t>TaxPayment</w:t>
-      </w:r>
-      <w:proofErr w:type="spellEnd"/>
-      <w:r>
-        <w:t xml:space="preserve"> table.</w:t>
-      </w:r>
-    </w:p>
-    <w:p/>
-    <w:p>
-      <w:r>
-        <w:t>2</w:t>
-      </w:r>
-      <w:r>
-        <w:t>NF</w:t>
-      </w:r>
-      <w:r>
-        <w:t xml:space="preserve">, for this task, we </w:t>
-      </w:r>
-      <w:r>
-        <w:t xml:space="preserve">made sure that no partial dependency exists. We </w:t>
-      </w:r>
-      <w:r>
-        <w:t xml:space="preserve">have </w:t>
-      </w:r>
-      <w:r>
-        <w:t xml:space="preserve">already addressed many normalization issues in 1N. In 2NF, we further refine by ensuring that every non-key attribute depends on the entire primary key. Also, there are no redundant fields </w:t>
-      </w:r>
-      <w:r>
-        <w:t>on</w:t>
-      </w:r>
-      <w:r>
-        <w:t xml:space="preserve"> any table.</w:t>
-      </w:r>
-    </w:p>
-    <w:p>
-      <w:r>
-        <w:t xml:space="preserve">So, the conclusion is every table has a </w:t>
-      </w:r>
-      <w:r>
-        <w:t>single-column</w:t>
-      </w:r>
-      <w:r>
-        <w:t xml:space="preserve"> primary key. </w:t>
-      </w:r>
-      <w:r>
-        <w:t>All</w:t>
-      </w:r>
-      <w:r>
-        <w:t xml:space="preserve"> non-key attributes depend on the entire primary key.</w:t>
-      </w:r>
-      <w:r>
-        <w:t xml:space="preserve"> But we decided to split the taxes tables </w:t>
-      </w:r>
-      <w:proofErr w:type="gramStart"/>
-      <w:r>
-        <w:t>in</w:t>
-      </w:r>
-      <w:proofErr w:type="gramEnd"/>
-      <w:r>
-        <w:t xml:space="preserve"> 3 since we had a </w:t>
-      </w:r>
-      <w:r>
-        <w:t xml:space="preserve">few </w:t>
-      </w:r>
-      <w:r>
-        <w:t>characteristics</w:t>
-      </w:r>
-      <w:r>
-        <w:t xml:space="preserve"> with potential dependencies </w:t>
-      </w:r>
-      <w:r>
-        <w:t xml:space="preserve">in the taxes table that </w:t>
-      </w:r>
-      <w:r>
-        <w:t xml:space="preserve">if you combine them with other </w:t>
-      </w:r>
-      <w:r>
-        <w:t>data, could generate a duplicate.</w:t>
-      </w:r>
-      <w:r>
-        <w:t xml:space="preserve"> </w:t>
-      </w:r>
-      <w:r>
-        <w:t>S</w:t>
-      </w:r>
-      <w:r>
-        <w:t>o</w:t>
-      </w:r>
-      <w:r>
-        <w:t xml:space="preserve">, instead, </w:t>
-      </w:r>
-      <w:r>
-        <w:t xml:space="preserve">we created </w:t>
-      </w:r>
-      <w:r>
-        <w:t>2 tables from taxes, one is “tax payments”</w:t>
-      </w:r>
-      <w:r>
-        <w:t xml:space="preserve"> and we created attributes as </w:t>
-      </w:r>
-      <w:proofErr w:type="spellStart"/>
-      <w:r>
-        <w:t>payment_id</w:t>
-      </w:r>
-      <w:proofErr w:type="spellEnd"/>
-      <w:r>
-        <w:t xml:space="preserve"> as a PK </w:t>
-      </w:r>
-      <w:proofErr w:type="spellStart"/>
-      <w:r>
-        <w:t>tax_id</w:t>
-      </w:r>
-      <w:proofErr w:type="spellEnd"/>
-      <w:r>
-        <w:t xml:space="preserve"> as FK </w:t>
-      </w:r>
-      <w:r>
-        <w:t xml:space="preserve">and </w:t>
-      </w:r>
-      <w:proofErr w:type="spellStart"/>
-      <w:r>
-        <w:t>paid</w:t>
-      </w:r>
-      <w:r>
-        <w:t>_by</w:t>
-      </w:r>
-      <w:proofErr w:type="spellEnd"/>
-      <w:r>
-        <w:t xml:space="preserve"> as FK. </w:t>
-      </w:r>
-      <w:proofErr w:type="gramStart"/>
-      <w:r>
-        <w:t>A</w:t>
-      </w:r>
-      <w:r>
-        <w:t>nd</w:t>
-      </w:r>
-      <w:r>
-        <w:t>,</w:t>
-      </w:r>
-      <w:proofErr w:type="gramEnd"/>
-      <w:r>
         <w:t xml:space="preserve"> the second table </w:t>
       </w:r>
       <w:r>
@@ -1752,56 +1523,14 @@
       <w:r>
         <w:t xml:space="preserve"> called </w:t>
       </w:r>
-      <w:proofErr w:type="spellStart"/>
       <w:r>
         <w:t>tax_assignment</w:t>
       </w:r>
-      <w:proofErr w:type="spellEnd"/>
       <w:r>
         <w:t xml:space="preserve"> with a composite key </w:t>
       </w:r>
       <w:r>
-        <w:t xml:space="preserve">consisting of the </w:t>
-      </w:r>
-      <w:proofErr w:type="spellStart"/>
-      <w:r>
-        <w:t>tax_id</w:t>
-      </w:r>
-      <w:proofErr w:type="spellEnd"/>
-      <w:r>
-        <w:t xml:space="preserve"> in the </w:t>
-      </w:r>
-      <w:proofErr w:type="spellStart"/>
-      <w:r>
-        <w:t>taxestable</w:t>
-      </w:r>
-      <w:proofErr w:type="spellEnd"/>
-      <w:r>
-        <w:t xml:space="preserve"> and </w:t>
-      </w:r>
-      <w:proofErr w:type="spellStart"/>
-      <w:r>
-        <w:t>assigned_by</w:t>
-      </w:r>
-      <w:proofErr w:type="spellEnd"/>
-      <w:r>
-        <w:t xml:space="preserve"> referencing the </w:t>
-      </w:r>
-      <w:proofErr w:type="spellStart"/>
-      <w:r>
-        <w:t>user_id</w:t>
-      </w:r>
-      <w:proofErr w:type="spellEnd"/>
-      <w:r>
-        <w:t xml:space="preserve"> in the </w:t>
-      </w:r>
-      <w:proofErr w:type="spellStart"/>
-      <w:r>
-        <w:t>usertable</w:t>
-      </w:r>
-      <w:proofErr w:type="spellEnd"/>
-      <w:r>
-        <w:t>.</w:t>
+        <w:t>consisting of the tax_id in the taxestable and assigned_by referencing the user_id in the usertable.</w:t>
       </w:r>
     </w:p>
     <w:p/>
@@ -1839,23 +1568,7 @@
     </w:p>
     <w:p>
       <w:r>
-        <w:t xml:space="preserve">We found that in the taxpayment table, the </w:t>
-      </w:r>
-      <w:proofErr w:type="spellStart"/>
-      <w:r>
-        <w:t>paid_by</w:t>
-      </w:r>
-      <w:proofErr w:type="spellEnd"/>
-      <w:r>
-        <w:t xml:space="preserve"> attribute is dependent on the </w:t>
-      </w:r>
-      <w:proofErr w:type="spellStart"/>
-      <w:r>
-        <w:t>assigned_by</w:t>
-      </w:r>
-      <w:proofErr w:type="spellEnd"/>
-      <w:r>
-        <w:t xml:space="preserve"> attribute, which is not a primary key. This </w:t>
+        <w:t xml:space="preserve">We found that in the taxpayment table, the paid_by attribute is dependent on the assigned_by attribute, which is not a primary key. This </w:t>
       </w:r>
       <w:proofErr w:type="gramStart"/>
       <w:r>
@@ -1870,23 +1583,7 @@
     <w:p/>
     <w:p>
       <w:r>
-        <w:t xml:space="preserve">Without separating the attribute </w:t>
-      </w:r>
-      <w:proofErr w:type="spellStart"/>
-      <w:r>
-        <w:t>assigned_by</w:t>
-      </w:r>
-      <w:proofErr w:type="spellEnd"/>
-      <w:r>
-        <w:t xml:space="preserve"> attribute to another table the same user information could be repeated in many </w:t>
-      </w:r>
-      <w:proofErr w:type="spellStart"/>
-      <w:r>
-        <w:t>taxpayments</w:t>
-      </w:r>
-      <w:proofErr w:type="spellEnd"/>
-      <w:r>
-        <w:t xml:space="preserve"> records, and this could lead to a data redundancy. So, we figured this out by introducing a new table called “assigned user” by creating this table we eliminated the </w:t>
+        <w:t xml:space="preserve">Without separating the attribute assigned_by attribute to another table the same user information could be repeated in many taxpayments records, and this could lead to a data redundancy. So, we figured this out by introducing a new table called “assigned user” by creating this table we eliminated the </w:t>
       </w:r>
       <w:proofErr w:type="gramStart"/>
       <w:r>

</xml_diff>